<commit_message>
The theory of using Git
</commit_message>
<xml_diff>
--- a/1 - Theory/4 - git branch -M branch_name.docx
+++ b/1 - Theory/4 - git branch -M branch_name.docx
@@ -113,7 +113,19 @@
       </w:r>
       <w:proofErr w:type="spellEnd"/>
       <w:r>
-        <w:t xml:space="preserve"> repository, We change the name of the branch to “main”.</w:t>
+        <w:t xml:space="preserve"> repository, We change </w:t>
+      </w:r>
+      <w:r>
+        <w:t xml:space="preserve">the name of the branch to </w:t>
+      </w:r>
+      <w:r>
+        <w:rPr>
+          <w:color w:val="833C0B" w:themeColor="accent2" w:themeShade="80"/>
+        </w:rPr>
+        <w:t>main</w:t>
+      </w:r>
+      <w:r>
+        <w:t>.</w:t>
       </w:r>
       <w:bookmarkStart w:id="0" w:name="_GoBack"/>
       <w:bookmarkEnd w:id="0"/>

</xml_diff>

<commit_message>
More theory on how to work with Git
</commit_message>
<xml_diff>
--- a/1 - Theory/4 - git branch -M branch_name.docx
+++ b/1 - Theory/4 - git branch -M branch_name.docx
@@ -127,8 +127,60 @@
       <w:r>
         <w:t>.</w:t>
       </w:r>
+    </w:p>
+    <w:p/>
+    <w:p>
+      <w:pPr>
+        <w:rPr>
+          <w:color w:val="000000" w:themeColor="text1"/>
+        </w:rPr>
+      </w:pPr>
+      <w:r>
+        <w:t xml:space="preserve">Note </w:t>
+      </w:r>
+      <w:proofErr w:type="gramStart"/>
+      <w:r>
+        <w:t xml:space="preserve">2 </w:t>
+      </w:r>
+      <w:r>
+        <w:t>:</w:t>
+      </w:r>
+      <w:proofErr w:type="gramEnd"/>
+      <w:r>
+        <w:t xml:space="preserve"> In official projects, The </w:t>
+      </w:r>
+      <w:r>
+        <w:rPr>
+          <w:color w:val="833C0B" w:themeColor="accent2" w:themeShade="80"/>
+        </w:rPr>
+        <w:t>main</w:t>
+      </w:r>
+      <w:r>
+        <w:rPr>
+          <w:color w:val="833C0B" w:themeColor="accent2" w:themeShade="80"/>
+        </w:rPr>
+        <w:t xml:space="preserve"> </w:t>
+      </w:r>
+      <w:r>
+        <w:rPr>
+          <w:color w:val="000000" w:themeColor="text1"/>
+        </w:rPr>
+        <w:t>branch must be empty until the project is assuredly over.</w:t>
+      </w:r>
+      <w:r>
+        <w:rPr>
+          <w:color w:val="000000" w:themeColor="text1"/>
+        </w:rPr>
+        <w:t xml:space="preserve"> We instead work on the project in using</w:t>
+      </w:r>
       <w:bookmarkStart w:id="0" w:name="_GoBack"/>
       <w:bookmarkEnd w:id="0"/>
+      <w:r>
+        <w:rPr>
+          <w:color w:val="000000" w:themeColor="text1"/>
+        </w:rPr>
+        <w:t xml:space="preserve"> other branches.</w:t>
+      </w:r>
     </w:p>
     <w:p/>
     <w:p/>

</xml_diff>